<commit_message>
Obsidian y PI terminado y palabras nuevas de DAM.
</commit_message>
<xml_diff>
--- a/PI/APUNTES SQL txt.docx
+++ b/PI/APUNTES SQL txt.docx
@@ -898,7 +898,21 @@
                 <w:rStyle w:val="Hipervnculo"/>
                 <w:noProof/>
               </w:rPr>
-              <w:t>9. REFERENCIAS CRUZADAS.</w:t>
+              <w:t>9. REFER</w:t>
+            </w:r>
+            <w:r>
+              <w:rPr>
+                <w:rStyle w:val="Hipervnculo"/>
+                <w:noProof/>
+              </w:rPr>
+              <w:t>E</w:t>
+            </w:r>
+            <w:r>
+              <w:rPr>
+                <w:rStyle w:val="Hipervnculo"/>
+                <w:noProof/>
+              </w:rPr>
+              <w:t>NCIAS CRUZADAS.</w:t>
             </w:r>
             <w:r>
               <w:rPr>
@@ -2737,6 +2751,14 @@
         </w:rPr>
         <w:t>): Potencia.</w:t>
       </w:r>
+      <w:r>
+        <w:rPr>
+          <w:rFonts w:ascii="Verdana" w:hAnsi="Verdana"/>
+          <w:sz w:val="18"/>
+          <w:szCs w:val="18"/>
+        </w:rPr>
+        <w:t>GR</w:t>
+      </w:r>
     </w:p>
     <w:p>
       <w:pPr>
@@ -6584,15 +6606,6 @@
           <w:szCs w:val="18"/>
         </w:rPr>
       </w:pPr>
-      <w:r>
-        <w:rPr>
-          <w:rFonts w:ascii="Verdana" w:hAnsi="Verdana"/>
-          <w:sz w:val="18"/>
-          <w:szCs w:val="18"/>
-          <w:highlight w:val="red"/>
-        </w:rPr>
-        <w:t>REPASAR INNER JOIN, LEFT JOIN, ETC</w:t>
-      </w:r>
     </w:p>
     <w:p>
       <w:pPr>

</xml_diff>